<commit_message>
adding comments and constants
</commit_message>
<xml_diff>
--- a/Final Psudocode Documentation.docx
+++ b/Final Psudocode Documentation.docx
@@ -102,6 +102,7 @@
           <w:p>
             <w:pPr>
               <w:pStyle w:val="Heading3"/>
+              <w:outlineLvl w:val="2"/>
             </w:pPr>
             <w:r>
               <w:t>Name</w:t>
@@ -116,6 +117,7 @@
           <w:p>
             <w:pPr>
               <w:pStyle w:val="Heading3"/>
+              <w:outlineLvl w:val="2"/>
             </w:pPr>
             <w:r>
               <w:t>Derives</w:t>
@@ -130,6 +132,7 @@
           <w:p>
             <w:pPr>
               <w:pStyle w:val="Heading3"/>
+              <w:outlineLvl w:val="2"/>
             </w:pPr>
             <w:r>
               <w:t>Description</w:t>
@@ -1206,10 +1209,49 @@
     </w:p>
     <w:p>
       <w:pPr>
-        <w:pStyle w:val="Heading3"/>
+        <w:spacing w:before="100" w:beforeAutospacing="1" w:after="100" w:afterAutospacing="1" w:line="240" w:lineRule="auto"/>
+        <w:rPr>
+          <w:rFonts w:eastAsia="Times New Roman" w:cs="Dubai"/>
+          <w:sz w:val="24"/>
+          <w:szCs w:val="24"/>
+          <w:lang w:eastAsia="en-NZ"/>
+        </w:rPr>
       </w:pPr>
       <w:r>
-        <w:t>events</w:t>
+        <w:rPr>
+          <w:rFonts w:eastAsia="Times New Roman" w:cs="Dubai"/>
+          <w:sz w:val="24"/>
+          <w:szCs w:val="24"/>
+          <w:lang w:eastAsia="en-NZ"/>
+        </w:rPr>
+        <w:t xml:space="preserve">The player will gain a </w:t>
+      </w:r>
+      <w:r>
+        <w:rPr>
+          <w:rFonts w:eastAsia="Times New Roman" w:cs="Dubai"/>
+          <w:sz w:val="24"/>
+          <w:szCs w:val="24"/>
+          <w:lang w:eastAsia="en-NZ"/>
+        </w:rPr>
+        <w:t>point</w:t>
+      </w:r>
+      <w:r>
+        <w:rPr>
+          <w:rFonts w:eastAsia="Times New Roman" w:cs="Dubai"/>
+          <w:sz w:val="24"/>
+          <w:szCs w:val="24"/>
+          <w:lang w:eastAsia="en-NZ"/>
+        </w:rPr>
+        <w:t xml:space="preserve"> each time the ball collides with a brick, the value increasing for denser bricks (more hits to destroy).</w:t>
+      </w:r>
+      <w:r>
+        <w:rPr>
+          <w:rFonts w:eastAsia="Times New Roman" w:cs="Dubai"/>
+          <w:sz w:val="24"/>
+          <w:szCs w:val="24"/>
+          <w:lang w:eastAsia="en-NZ"/>
+        </w:rPr>
+        <w:t xml:space="preserve"> Bricks will award 12 points for the first hit, with subsequent hits awarding 12 mor than the previous. Some bricks will destroy after a single hit, with others after two and three.</w:t>
       </w:r>
     </w:p>
     <w:p>
@@ -1229,25 +1271,25 @@
           <w:szCs w:val="24"/>
           <w:lang w:eastAsia="en-NZ"/>
         </w:rPr>
-        <w:t xml:space="preserve">The player will gain a </w:t>
-      </w:r>
-      <w:r>
-        <w:rPr>
-          <w:rFonts w:eastAsia="Times New Roman" w:cs="Dubai"/>
-          <w:sz w:val="24"/>
-          <w:szCs w:val="24"/>
-          <w:lang w:eastAsia="en-NZ"/>
-        </w:rPr>
-        <w:t>point</w:t>
-      </w:r>
-      <w:r>
-        <w:rPr>
-          <w:rFonts w:eastAsia="Times New Roman" w:cs="Dubai"/>
-          <w:sz w:val="24"/>
-          <w:szCs w:val="24"/>
-          <w:lang w:eastAsia="en-NZ"/>
-        </w:rPr>
-        <w:t xml:space="preserve"> each time the ball collides with a brick, the value increasing for denser bricks (more hits to destroy).</w:t>
+        <w:t xml:space="preserve">Although the brief suggested 10 points per brick hit, I decided to use 12 as it is my </w:t>
+      </w:r>
+      <w:r>
+        <w:rPr>
+          <w:rFonts w:eastAsia="Times New Roman" w:cs="Dubai"/>
+          <w:sz w:val="24"/>
+          <w:szCs w:val="24"/>
+          <w:lang w:eastAsia="en-NZ"/>
+        </w:rPr>
+        <w:t>favourite</w:t>
+      </w:r>
+      <w:r>
+        <w:rPr>
+          <w:rFonts w:eastAsia="Times New Roman" w:cs="Dubai"/>
+          <w:sz w:val="24"/>
+          <w:szCs w:val="24"/>
+          <w:lang w:eastAsia="en-NZ"/>
+        </w:rPr>
+        <w:t xml:space="preserve"> number.</w:t>
       </w:r>
     </w:p>
     <w:p>
@@ -1287,6 +1329,46 @@
           <w:szCs w:val="24"/>
           <w:lang w:eastAsia="en-NZ"/>
         </w:rPr>
+        <w:t>The first level has minimal functionality, with 6 rows of bricks. The second level introduces regrowth bricks that ‘regrow’ after they’ve been destroyed to be hit again. They award no points and do not deflect the ball when collided with positive vertical velocity (downward ball). The third level expands the second levels functionality by adding annoying worms that traverse the screen horizontally below the rows of bricks. They merely deflect the ball on Collison and are not destructible for points.</w:t>
+      </w:r>
+    </w:p>
+    <w:p>
+      <w:pPr>
+        <w:spacing w:before="100" w:beforeAutospacing="1" w:after="100" w:afterAutospacing="1" w:line="240" w:lineRule="auto"/>
+        <w:rPr>
+          <w:rFonts w:eastAsia="Times New Roman" w:cs="Dubai"/>
+          <w:sz w:val="24"/>
+          <w:szCs w:val="24"/>
+          <w:lang w:eastAsia="en-NZ"/>
+        </w:rPr>
+      </w:pPr>
+      <w:r>
+        <w:rPr>
+          <w:rFonts w:eastAsia="Times New Roman" w:cs="Dubai"/>
+          <w:sz w:val="24"/>
+          <w:szCs w:val="24"/>
+          <w:lang w:eastAsia="en-NZ"/>
+        </w:rPr>
+        <w:t>If the user specifies the ‘single level mode’ option. Only the first level needs to be completed for the game to be won.</w:t>
+      </w:r>
+    </w:p>
+    <w:p>
+      <w:pPr>
+        <w:spacing w:before="100" w:beforeAutospacing="1" w:after="100" w:afterAutospacing="1" w:line="240" w:lineRule="auto"/>
+        <w:rPr>
+          <w:rFonts w:eastAsia="Times New Roman" w:cs="Dubai"/>
+          <w:sz w:val="24"/>
+          <w:szCs w:val="24"/>
+          <w:lang w:eastAsia="en-NZ"/>
+        </w:rPr>
+      </w:pPr>
+      <w:r>
+        <w:rPr>
+          <w:rFonts w:eastAsia="Times New Roman" w:cs="Dubai"/>
+          <w:sz w:val="24"/>
+          <w:szCs w:val="24"/>
+          <w:lang w:eastAsia="en-NZ"/>
+        </w:rPr>
         <w:t xml:space="preserve">The player can lose a life if the ball falls below the screen height, </w:t>
       </w:r>
       <w:r>
@@ -1305,27 +1387,25 @@
           <w:szCs w:val="24"/>
           <w:lang w:eastAsia="en-NZ"/>
         </w:rPr>
-        <w:t xml:space="preserve"> the entire game if running completely out of lives (three in this case). the player may regain lives from a dropped 'extra life' powerup (</w:t>
-      </w:r>
-      <w:r>
-        <w:rPr>
-          <w:rFonts w:eastAsia="Times New Roman" w:cs="Dubai"/>
-          <w:b/>
-          <w:bCs/>
-          <w:sz w:val="24"/>
-          <w:szCs w:val="24"/>
-          <w:lang w:eastAsia="en-NZ"/>
-        </w:rPr>
-        <w:t>augment</w:t>
-      </w:r>
-      <w:r>
-        <w:rPr>
-          <w:rFonts w:eastAsia="Times New Roman" w:cs="Dubai"/>
-          <w:sz w:val="24"/>
-          <w:szCs w:val="24"/>
-          <w:lang w:eastAsia="en-NZ"/>
-        </w:rPr>
-        <w:t>), and lives are regenerated on completion of a game level.</w:t>
+        <w:t xml:space="preserve"> the entire game if running completely out of lives (three in this case). </w:t>
+      </w:r>
+      <w:r>
+        <w:rPr>
+          <w:rFonts w:eastAsia="Times New Roman" w:cs="Dubai"/>
+          <w:sz w:val="24"/>
+          <w:szCs w:val="24"/>
+          <w:lang w:eastAsia="en-NZ"/>
+        </w:rPr>
+        <w:t xml:space="preserve"> </w:t>
+      </w:r>
+      <w:r>
+        <w:rPr>
+          <w:rFonts w:eastAsia="Times New Roman" w:cs="Dubai"/>
+          <w:sz w:val="24"/>
+          <w:szCs w:val="24"/>
+          <w:lang w:eastAsia="en-NZ"/>
+        </w:rPr>
+        <w:t>If the Triple ball augment is active, the player will only loose a life when the last ball goes off the screen.</w:t>
       </w:r>
     </w:p>
     <w:p>
@@ -1353,6 +1433,7 @@
           <w:szCs w:val="24"/>
           <w:lang w:eastAsia="en-NZ"/>
         </w:rPr>
+        <w:lastRenderedPageBreak/>
         <w:t xml:space="preserve">Although built in windows forms. </w:t>
       </w:r>
       <w:r>
@@ -2131,6 +2212,18 @@
       </w:pPr>
       <w:r>
         <w:t>Final Product Class Diagrams</w:t>
+      </w:r>
+    </w:p>
+    <w:p>
+      <w:r>
+        <w:t>Found in Breakout Project—</w:t>
+      </w:r>
+      <w:r>
+        <w:rPr>
+          <w:i/>
+          <w:iCs/>
+        </w:rPr>
+        <w:t>ClassDiagram1.cd</w:t>
       </w:r>
     </w:p>
     <w:p>

</xml_diff>

<commit_message>
documentation editing and code cleaning
</commit_message>
<xml_diff>
--- a/Final Psudocode Documentation.docx
+++ b/Final Psudocode Documentation.docx
@@ -675,7 +675,15 @@
           </w:tcPr>
           <w:p>
             <w:r>
-              <w:t>A Game object that follows the mouses Y position and takes part in the games physics simulation.</w:t>
+              <w:t xml:space="preserve">A Game object that follows the mouses Y position and takes part in the </w:t>
+            </w:r>
+            <w:proofErr w:type="gramStart"/>
+            <w:r>
+              <w:t>games</w:t>
+            </w:r>
+            <w:proofErr w:type="gramEnd"/>
+            <w:r>
+              <w:t xml:space="preserve"> physics simulation.</w:t>
             </w:r>
           </w:p>
         </w:tc>
@@ -1528,7 +1536,25 @@
           <w:szCs w:val="24"/>
           <w:lang w:eastAsia="en-NZ"/>
         </w:rPr>
-        <w:t>I used only two graphics objects, and image, a Stopwatch, and a timer from the WinForms library. All the text, objects, toggles, and buttons are custom classes. Input such as mouse position and left click state are passed in from the Form1:Form class.</w:t>
+        <w:t>I used only two graphics objects, and image, a Stopwatch, and a timer from the WinForms library. All the text, objects, toggles, and buttons are custom classes. Input such as mouse position and left click state are passed in from the Form1</w:t>
+      </w:r>
+      <w:r>
+        <w:rPr>
+          <w:rFonts w:eastAsia="Times New Roman" w:cs="Dubai"/>
+          <w:sz w:val="24"/>
+          <w:szCs w:val="24"/>
+          <w:lang w:eastAsia="en-NZ"/>
+        </w:rPr>
+        <w:t xml:space="preserve"> </w:t>
+      </w:r>
+      <w:r>
+        <w:rPr>
+          <w:rFonts w:eastAsia="Times New Roman" w:cs="Dubai"/>
+          <w:sz w:val="24"/>
+          <w:szCs w:val="24"/>
+          <w:lang w:eastAsia="en-NZ"/>
+        </w:rPr>
+        <w:t>class.</w:t>
       </w:r>
     </w:p>
     <w:p>
@@ -1550,6 +1576,35 @@
         </w:rPr>
         <w:t>To further the disembodiment of game to WinForms, I removed the application border, adding in custom window dragging and a close button. The single image being rendered to the screen has reduced resolution with nearest-neighbour interpolation to make the pixels crisp without artifacts or blur. This ensures pixel snapping for all rendered game objects for a true pixel perfect game.</w:t>
       </w:r>
+      <w:r>
+        <w:rPr>
+          <w:rFonts w:eastAsia="Times New Roman" w:cs="Dubai"/>
+          <w:sz w:val="24"/>
+          <w:szCs w:val="24"/>
+          <w:lang w:eastAsia="en-NZ"/>
+        </w:rPr>
+        <w:t xml:space="preserve"> </w:t>
+      </w:r>
+      <w:proofErr w:type="gramStart"/>
+      <w:r>
+        <w:rPr>
+          <w:rFonts w:eastAsia="Times New Roman" w:cs="Dubai"/>
+          <w:sz w:val="24"/>
+          <w:szCs w:val="24"/>
+          <w:lang w:eastAsia="en-NZ"/>
+        </w:rPr>
+        <w:t>Unfortunately</w:t>
+      </w:r>
+      <w:proofErr w:type="gramEnd"/>
+      <w:r>
+        <w:rPr>
+          <w:rFonts w:eastAsia="Times New Roman" w:cs="Dubai"/>
+          <w:sz w:val="24"/>
+          <w:szCs w:val="24"/>
+          <w:lang w:eastAsia="en-NZ"/>
+        </w:rPr>
+        <w:t xml:space="preserve"> windows forms seems to struggle to render the pixel data smoothly causing some horizontal synchronisation issues with moving objects like the backdrops</w:t>
+      </w:r>
     </w:p>
     <w:p>
       <w:pPr>
@@ -1568,7 +1623,25 @@
           <w:szCs w:val="24"/>
           <w:lang w:eastAsia="en-NZ"/>
         </w:rPr>
-        <w:t>I decided against using multiple windows for the games HUD or menu system</w:t>
+        <w:t>I decided against using multiple windows</w:t>
+      </w:r>
+      <w:r>
+        <w:rPr>
+          <w:rFonts w:eastAsia="Times New Roman" w:cs="Dubai"/>
+          <w:sz w:val="24"/>
+          <w:szCs w:val="24"/>
+          <w:lang w:eastAsia="en-NZ"/>
+        </w:rPr>
+        <w:t xml:space="preserve"> (multiple forms)</w:t>
+      </w:r>
+      <w:r>
+        <w:rPr>
+          <w:rFonts w:eastAsia="Times New Roman" w:cs="Dubai"/>
+          <w:sz w:val="24"/>
+          <w:szCs w:val="24"/>
+          <w:lang w:eastAsia="en-NZ"/>
+        </w:rPr>
+        <w:t xml:space="preserve"> for the games HUD or menu system</w:t>
       </w:r>
       <w:r>
         <w:rPr>
@@ -1596,6 +1669,271 @@
           <w:lang w:eastAsia="en-NZ"/>
         </w:rPr>
         <w:t xml:space="preserve"> so I followed that model with Breakout.</w:t>
+      </w:r>
+    </w:p>
+    <w:p>
+      <w:pPr>
+        <w:spacing w:before="100" w:beforeAutospacing="1" w:after="100" w:afterAutospacing="1" w:line="240" w:lineRule="auto"/>
+        <w:rPr>
+          <w:rFonts w:eastAsia="Times New Roman" w:cs="Dubai"/>
+          <w:sz w:val="24"/>
+          <w:szCs w:val="24"/>
+          <w:lang w:eastAsia="en-NZ"/>
+        </w:rPr>
+      </w:pPr>
+      <w:r>
+        <w:rPr>
+          <w:rFonts w:eastAsia="Times New Roman" w:cs="Dubai"/>
+          <w:sz w:val="24"/>
+          <w:szCs w:val="24"/>
+          <w:lang w:eastAsia="en-NZ"/>
+        </w:rPr>
+        <w:drawing>
+          <wp:inline distT="0" distB="0" distL="0" distR="0" wp14:anchorId="1E6870EF" wp14:editId="69C1D634">
+            <wp:extent cx="2786996" cy="2790701"/>
+            <wp:effectExtent l="0" t="0" r="0" b="0"/>
+            <wp:docPr id="5" name="Picture 5" descr="A picture containing text&#10;&#10;Description automatically generated"/>
+            <wp:cNvGraphicFramePr>
+              <a:graphicFrameLocks xmlns:a="http://schemas.openxmlformats.org/drawingml/2006/main" noChangeAspect="1"/>
+            </wp:cNvGraphicFramePr>
+            <a:graphic xmlns:a="http://schemas.openxmlformats.org/drawingml/2006/main">
+              <a:graphicData uri="http://schemas.openxmlformats.org/drawingml/2006/picture">
+                <pic:pic xmlns:pic="http://schemas.openxmlformats.org/drawingml/2006/picture">
+                  <pic:nvPicPr>
+                    <pic:cNvPr id="5" name="Picture 5" descr="A picture containing text&#10;&#10;Description automatically generated"/>
+                    <pic:cNvPicPr/>
+                  </pic:nvPicPr>
+                  <pic:blipFill>
+                    <a:blip r:embed="rId4"/>
+                    <a:stretch>
+                      <a:fillRect/>
+                    </a:stretch>
+                  </pic:blipFill>
+                  <pic:spPr>
+                    <a:xfrm>
+                      <a:off x="0" y="0"/>
+                      <a:ext cx="2806679" cy="2810411"/>
+                    </a:xfrm>
+                    <a:prstGeom prst="rect">
+                      <a:avLst/>
+                    </a:prstGeom>
+                  </pic:spPr>
+                </pic:pic>
+              </a:graphicData>
+            </a:graphic>
+          </wp:inline>
+        </w:drawing>
+      </w:r>
+      <w:r>
+        <w:rPr>
+          <w:rFonts w:eastAsia="Times New Roman" w:cs="Dubai"/>
+          <w:sz w:val="24"/>
+          <w:szCs w:val="24"/>
+          <w:lang w:eastAsia="en-NZ"/>
+        </w:rPr>
+        <w:drawing>
+          <wp:inline distT="0" distB="0" distL="0" distR="0" wp14:anchorId="13BFA9C7" wp14:editId="4C5CECBE">
+            <wp:extent cx="2790702" cy="2786992"/>
+            <wp:effectExtent l="0" t="0" r="0" b="0"/>
+            <wp:docPr id="6" name="Picture 6" descr="A screenshot of a video game&#10;&#10;Description automatically generated"/>
+            <wp:cNvGraphicFramePr>
+              <a:graphicFrameLocks xmlns:a="http://schemas.openxmlformats.org/drawingml/2006/main" noChangeAspect="1"/>
+            </wp:cNvGraphicFramePr>
+            <a:graphic xmlns:a="http://schemas.openxmlformats.org/drawingml/2006/main">
+              <a:graphicData uri="http://schemas.openxmlformats.org/drawingml/2006/picture">
+                <pic:pic xmlns:pic="http://schemas.openxmlformats.org/drawingml/2006/picture">
+                  <pic:nvPicPr>
+                    <pic:cNvPr id="6" name="Picture 6" descr="A screenshot of a video game&#10;&#10;Description automatically generated"/>
+                    <pic:cNvPicPr/>
+                  </pic:nvPicPr>
+                  <pic:blipFill>
+                    <a:blip r:embed="rId5"/>
+                    <a:stretch>
+                      <a:fillRect/>
+                    </a:stretch>
+                  </pic:blipFill>
+                  <pic:spPr>
+                    <a:xfrm>
+                      <a:off x="0" y="0"/>
+                      <a:ext cx="2812754" cy="2809015"/>
+                    </a:xfrm>
+                    <a:prstGeom prst="rect">
+                      <a:avLst/>
+                    </a:prstGeom>
+                  </pic:spPr>
+                </pic:pic>
+              </a:graphicData>
+            </a:graphic>
+          </wp:inline>
+        </w:drawing>
+      </w:r>
+    </w:p>
+    <w:p>
+      <w:pPr>
+        <w:spacing w:before="100" w:beforeAutospacing="1" w:after="100" w:afterAutospacing="1" w:line="240" w:lineRule="auto"/>
+        <w:rPr>
+          <w:rFonts w:eastAsia="Times New Roman" w:cs="Dubai"/>
+          <w:sz w:val="24"/>
+          <w:szCs w:val="24"/>
+          <w:lang w:eastAsia="en-NZ"/>
+        </w:rPr>
+      </w:pPr>
+      <w:r>
+        <w:rPr>
+          <w:rFonts w:eastAsia="Times New Roman" w:cs="Dubai"/>
+          <w:sz w:val="24"/>
+          <w:szCs w:val="24"/>
+          <w:lang w:eastAsia="en-NZ"/>
+        </w:rPr>
+        <w:drawing>
+          <wp:inline distT="0" distB="0" distL="0" distR="0" wp14:anchorId="1E23FF41" wp14:editId="3D3178D1">
+            <wp:extent cx="1568406" cy="1573619"/>
+            <wp:effectExtent l="0" t="0" r="0" b="7620"/>
+            <wp:docPr id="7" name="Picture 7" descr="Graphical user interface, text&#10;&#10;Description automatically generated"/>
+            <wp:cNvGraphicFramePr>
+              <a:graphicFrameLocks xmlns:a="http://schemas.openxmlformats.org/drawingml/2006/main" noChangeAspect="1"/>
+            </wp:cNvGraphicFramePr>
+            <a:graphic xmlns:a="http://schemas.openxmlformats.org/drawingml/2006/main">
+              <a:graphicData uri="http://schemas.openxmlformats.org/drawingml/2006/picture">
+                <pic:pic xmlns:pic="http://schemas.openxmlformats.org/drawingml/2006/picture">
+                  <pic:nvPicPr>
+                    <pic:cNvPr id="7" name="Picture 7" descr="Graphical user interface, text&#10;&#10;Description automatically generated"/>
+                    <pic:cNvPicPr/>
+                  </pic:nvPicPr>
+                  <pic:blipFill>
+                    <a:blip r:embed="rId6"/>
+                    <a:stretch>
+                      <a:fillRect/>
+                    </a:stretch>
+                  </pic:blipFill>
+                  <pic:spPr>
+                    <a:xfrm>
+                      <a:off x="0" y="0"/>
+                      <a:ext cx="1568406" cy="1573619"/>
+                    </a:xfrm>
+                    <a:prstGeom prst="rect">
+                      <a:avLst/>
+                    </a:prstGeom>
+                  </pic:spPr>
+                </pic:pic>
+              </a:graphicData>
+            </a:graphic>
+          </wp:inline>
+        </w:drawing>
+      </w:r>
+      <w:r>
+        <w:rPr>
+          <w:rFonts w:eastAsia="Times New Roman" w:cs="Dubai"/>
+          <w:sz w:val="24"/>
+          <w:szCs w:val="24"/>
+          <w:lang w:eastAsia="en-NZ"/>
+        </w:rPr>
+        <w:drawing>
+          <wp:anchor distT="0" distB="0" distL="114300" distR="114300" simplePos="0" relativeHeight="251659264" behindDoc="0" locked="0" layoutInCell="1" allowOverlap="1" wp14:anchorId="764E0DCA" wp14:editId="6575DB08">
+            <wp:simplePos x="0" y="0"/>
+            <wp:positionH relativeFrom="column">
+              <wp:posOffset>1562735</wp:posOffset>
+            </wp:positionH>
+            <wp:positionV relativeFrom="paragraph">
+              <wp:posOffset>4445</wp:posOffset>
+            </wp:positionV>
+            <wp:extent cx="1600200" cy="1572895"/>
+            <wp:effectExtent l="0" t="0" r="0" b="8255"/>
+            <wp:wrapNone/>
+            <wp:docPr id="8" name="Picture 8" descr="Text&#10;&#10;Description automatically generated"/>
+            <wp:cNvGraphicFramePr>
+              <a:graphicFrameLocks xmlns:a="http://schemas.openxmlformats.org/drawingml/2006/main" noChangeAspect="1"/>
+            </wp:cNvGraphicFramePr>
+            <a:graphic xmlns:a="http://schemas.openxmlformats.org/drawingml/2006/main">
+              <a:graphicData uri="http://schemas.openxmlformats.org/drawingml/2006/picture">
+                <pic:pic xmlns:pic="http://schemas.openxmlformats.org/drawingml/2006/picture">
+                  <pic:nvPicPr>
+                    <pic:cNvPr id="8" name="Picture 8" descr="Text&#10;&#10;Description automatically generated"/>
+                    <pic:cNvPicPr/>
+                  </pic:nvPicPr>
+                  <pic:blipFill>
+                    <a:blip r:embed="rId7" cstate="print">
+                      <a:extLst>
+                        <a:ext uri="{28A0092B-C50C-407E-A947-70E740481C1C}">
+                          <a14:useLocalDpi xmlns:a14="http://schemas.microsoft.com/office/drawing/2010/main" val="0"/>
+                        </a:ext>
+                      </a:extLst>
+                    </a:blip>
+                    <a:stretch>
+                      <a:fillRect/>
+                    </a:stretch>
+                  </pic:blipFill>
+                  <pic:spPr>
+                    <a:xfrm>
+                      <a:off x="0" y="0"/>
+                      <a:ext cx="1600200" cy="1572895"/>
+                    </a:xfrm>
+                    <a:prstGeom prst="rect">
+                      <a:avLst/>
+                    </a:prstGeom>
+                  </pic:spPr>
+                </pic:pic>
+              </a:graphicData>
+            </a:graphic>
+          </wp:anchor>
+        </w:drawing>
+      </w:r>
+      <w:r>
+        <w:rPr>
+          <w:rFonts w:eastAsia="Times New Roman" w:cs="Dubai"/>
+          <w:sz w:val="24"/>
+          <w:szCs w:val="24"/>
+          <w:lang w:eastAsia="en-NZ"/>
+        </w:rPr>
+        <w:drawing>
+          <wp:anchor distT="0" distB="0" distL="114300" distR="114300" simplePos="0" relativeHeight="251658240" behindDoc="0" locked="0" layoutInCell="1" allowOverlap="1" wp14:anchorId="5ADFB01A" wp14:editId="22BC1FBB">
+            <wp:simplePos x="0" y="0"/>
+            <wp:positionH relativeFrom="column">
+              <wp:posOffset>3168015</wp:posOffset>
+            </wp:positionH>
+            <wp:positionV relativeFrom="paragraph">
+              <wp:posOffset>4445</wp:posOffset>
+            </wp:positionV>
+            <wp:extent cx="1593215" cy="1575435"/>
+            <wp:effectExtent l="0" t="0" r="6985" b="5715"/>
+            <wp:wrapSquare wrapText="bothSides"/>
+            <wp:docPr id="9" name="Picture 9" descr="Text&#10;&#10;Description automatically generated"/>
+            <wp:cNvGraphicFramePr>
+              <a:graphicFrameLocks xmlns:a="http://schemas.openxmlformats.org/drawingml/2006/main" noChangeAspect="1"/>
+            </wp:cNvGraphicFramePr>
+            <a:graphic xmlns:a="http://schemas.openxmlformats.org/drawingml/2006/main">
+              <a:graphicData uri="http://schemas.openxmlformats.org/drawingml/2006/picture">
+                <pic:pic xmlns:pic="http://schemas.openxmlformats.org/drawingml/2006/picture">
+                  <pic:nvPicPr>
+                    <pic:cNvPr id="9" name="Picture 9" descr="Text&#10;&#10;Description automatically generated"/>
+                    <pic:cNvPicPr/>
+                  </pic:nvPicPr>
+                  <pic:blipFill>
+                    <a:blip r:embed="rId8" cstate="print">
+                      <a:extLst>
+                        <a:ext uri="{28A0092B-C50C-407E-A947-70E740481C1C}">
+                          <a14:useLocalDpi xmlns:a14="http://schemas.microsoft.com/office/drawing/2010/main" val="0"/>
+                        </a:ext>
+                      </a:extLst>
+                    </a:blip>
+                    <a:stretch>
+                      <a:fillRect/>
+                    </a:stretch>
+                  </pic:blipFill>
+                  <pic:spPr>
+                    <a:xfrm>
+                      <a:off x="0" y="0"/>
+                      <a:ext cx="1593215" cy="1575435"/>
+                    </a:xfrm>
+                    <a:prstGeom prst="rect">
+                      <a:avLst/>
+                    </a:prstGeom>
+                  </pic:spPr>
+                </pic:pic>
+              </a:graphicData>
+            </a:graphic>
+          </wp:anchor>
+        </w:drawing>
       </w:r>
     </w:p>
     <w:p>
@@ -1603,6 +1941,7 @@
         <w:pStyle w:val="Heading2"/>
       </w:pPr>
       <w:r>
+        <w:lastRenderedPageBreak/>
         <w:t>Minimum Viable Product</w:t>
       </w:r>
     </w:p>
@@ -1685,7 +2024,7 @@
                     <pic:cNvPicPr/>
                   </pic:nvPicPr>
                   <pic:blipFill>
-                    <a:blip r:embed="rId4"/>
+                    <a:blip r:embed="rId9"/>
                     <a:stretch>
                       <a:fillRect/>
                     </a:stretch>
@@ -1800,7 +2139,7 @@
                     <pic:cNvPicPr/>
                   </pic:nvPicPr>
                   <pic:blipFill>
-                    <a:blip r:embed="rId5"/>
+                    <a:blip r:embed="rId10"/>
                     <a:stretch>
                       <a:fillRect/>
                     </a:stretch>
@@ -1954,7 +2293,6 @@
         <w:pStyle w:val="Heading2"/>
       </w:pPr>
       <w:r>
-        <w:lastRenderedPageBreak/>
         <w:t>MVP Sequence Diagram</w:t>
       </w:r>
     </w:p>
@@ -1963,12 +2301,51 @@
         <w:t>Here is a sequence diagram of the main game loop in Breakout MVP.</w:t>
       </w:r>
     </w:p>
-    <w:p/>
+    <w:p>
+      <w:r>
+        <w:drawing>
+          <wp:inline distT="0" distB="0" distL="0" distR="0" wp14:anchorId="40D9F15A" wp14:editId="3E0C252E">
+            <wp:extent cx="3568552" cy="2280062"/>
+            <wp:effectExtent l="0" t="0" r="0" b="6350"/>
+            <wp:docPr id="2" name="Picture 2" descr="A picture containing graphical user interface&#10;&#10;Description automatically generated"/>
+            <wp:cNvGraphicFramePr>
+              <a:graphicFrameLocks xmlns:a="http://schemas.openxmlformats.org/drawingml/2006/main" noChangeAspect="1"/>
+            </wp:cNvGraphicFramePr>
+            <a:graphic xmlns:a="http://schemas.openxmlformats.org/drawingml/2006/main">
+              <a:graphicData uri="http://schemas.openxmlformats.org/drawingml/2006/picture">
+                <pic:pic xmlns:pic="http://schemas.openxmlformats.org/drawingml/2006/picture">
+                  <pic:nvPicPr>
+                    <pic:cNvPr id="2" name="Picture 2" descr="A picture containing graphical user interface&#10;&#10;Description automatically generated"/>
+                    <pic:cNvPicPr/>
+                  </pic:nvPicPr>
+                  <pic:blipFill>
+                    <a:blip r:embed="rId11"/>
+                    <a:stretch>
+                      <a:fillRect/>
+                    </a:stretch>
+                  </pic:blipFill>
+                  <pic:spPr>
+                    <a:xfrm>
+                      <a:off x="0" y="0"/>
+                      <a:ext cx="3575786" cy="2284684"/>
+                    </a:xfrm>
+                    <a:prstGeom prst="rect">
+                      <a:avLst/>
+                    </a:prstGeom>
+                  </pic:spPr>
+                </pic:pic>
+              </a:graphicData>
+            </a:graphic>
+          </wp:inline>
+        </w:drawing>
+      </w:r>
+    </w:p>
     <w:p>
       <w:pPr>
         <w:pStyle w:val="Heading2"/>
       </w:pPr>
       <w:r>
+        <w:lastRenderedPageBreak/>
         <w:t>Final Product Class Diagrams</w:t>
       </w:r>
     </w:p>

</xml_diff>